<commit_message>
Updated use case scenarios.
</commit_message>
<xml_diff>
--- a/diagrams/use_case_scenarios.docx
+++ b/diagrams/use_case_scenarios.docx
@@ -22,13 +22,11 @@
       <w:r>
         <w:t xml:space="preserve">At least one event is </w:t>
       </w:r>
-      <w:proofErr w:type="gramStart"/>
-      <w:r>
-        <w:t>loaded, and</w:t>
-      </w:r>
-      <w:proofErr w:type="gramEnd"/>
-      <w:r>
-        <w:t xml:space="preserve"> Remove Event interface is open.</w:t>
+      <w:r>
+        <w:t>loaded</w:t>
+      </w:r>
+      <w:r>
+        <w:t>.</w:t>
       </w:r>
     </w:p>
     <w:p>
@@ -56,7 +54,7 @@
         </w:numPr>
       </w:pPr>
       <w:r>
-        <w:t>User confirms deletion of event.</w:t>
+        <w:t>User selects event to be deleted.</w:t>
       </w:r>
     </w:p>
     <w:p>
@@ -68,7 +66,7 @@
         </w:numPr>
       </w:pPr>
       <w:r>
-        <w:t>Event is deleted from calendar.</w:t>
+        <w:t>System requests confirmation for event deletion.</w:t>
       </w:r>
     </w:p>
     <w:p>
@@ -80,6 +78,18 @@
         </w:numPr>
       </w:pPr>
       <w:r>
+        <w:t>Event is deleted from calendar.</w:t>
+      </w:r>
+    </w:p>
+    <w:p>
+      <w:pPr>
+        <w:pStyle w:val="ListParagraph"/>
+        <w:numPr>
+          <w:ilvl w:val="0"/>
+          <w:numId w:val="2"/>
+        </w:numPr>
+      </w:pPr>
+      <w:r>
         <w:t>System updates availability.</w:t>
       </w:r>
     </w:p>
@@ -100,8 +110,10 @@
         </w:numPr>
       </w:pPr>
       <w:r>
-        <w:t>Dialog closes.</w:t>
-      </w:r>
+        <w:t>Confirmation dialog closes.</w:t>
+      </w:r>
+      <w:bookmarkStart w:id="0" w:name="_GoBack"/>
+      <w:bookmarkEnd w:id="0"/>
     </w:p>
     <w:p>
       <w:pPr>
@@ -114,8 +126,6 @@
       <w:r>
         <w:t>Event is not deleted from calendar.</w:t>
       </w:r>
-      <w:bookmarkStart w:id="0" w:name="_GoBack"/>
-      <w:bookmarkEnd w:id="0"/>
     </w:p>
     <w:sectPr>
       <w:pgSz w:w="12240" w:h="15840"/>

</xml_diff>